<commit_message>
Repo and Service implemented.
</commit_message>
<xml_diff>
--- a/Documentation/Use_Cases.docx
+++ b/Documentation/Use_Cases.docx
@@ -3460,28 +3460,8 @@
             <w:r>
               <w:t>how many days late the return is.</w:t>
             </w:r>
-          </w:p>
-          <w:p>
-            <w:pPr>
-              <w:pStyle w:val="ListParagraph"/>
-              <w:widowControl w:val="0"/>
-              <w:numPr>
-                <w:ilvl w:val="0"/>
-                <w:numId w:val="15"/>
-              </w:numPr>
-              <w:pBdr>
-                <w:top w:val="nil"/>
-                <w:left w:val="nil"/>
-                <w:bottom w:val="nil"/>
-                <w:right w:val="nil"/>
-                <w:between w:val="nil"/>
-              </w:pBdr>
-              <w:spacing w:before="0" w:line="240" w:lineRule="auto"/>
-              <w:jc w:val="left"/>
-            </w:pPr>
-            <w:r>
-              <w:t>Terminal displays whether the lender has had any late returns recently.</w:t>
-            </w:r>
+            <w:bookmarkStart w:id="2" w:name="_GoBack"/>
+            <w:bookmarkEnd w:id="2"/>
           </w:p>
           <w:p>
             <w:pPr>
@@ -3802,6 +3782,7 @@
               <w:jc w:val="left"/>
             </w:pPr>
             <w:r>
+              <w:lastRenderedPageBreak/>
               <w:t>ID and name</w:t>
             </w:r>
           </w:p>
@@ -4621,8 +4602,6 @@
             <w:r>
               <w:t>R</w:t>
             </w:r>
-            <w:bookmarkStart w:id="2" w:name="_GoBack"/>
-            <w:bookmarkEnd w:id="2"/>
             <w:r>
               <w:t>eturn to normal flow step 3</w:t>
             </w:r>
@@ -8734,9 +8713,12 @@
 </file>
 
 <file path=customXml/item1.xml><?xml version="1.0" encoding="utf-8"?>
-<p:properties xmlns:p="http://schemas.microsoft.com/office/2006/metadata/properties" xmlns:xsi="http://www.w3.org/2001/XMLSchema-instance" xmlns:pc="http://schemas.microsoft.com/office/infopath/2007/PartnerControls">
-  <documentManagement/>
-</p:properties>
+<?mso-contentType ?>
+<FormTemplates xmlns="http://schemas.microsoft.com/sharepoint/v3/contenttype/forms">
+  <Display>DocumentLibraryForm</Display>
+  <Edit>DocumentLibraryForm</Edit>
+  <New>DocumentLibraryForm</New>
+</FormTemplates>
 </file>
 
 <file path=customXml/item2.xml><?xml version="1.0" encoding="utf-8"?>
@@ -8854,12 +8836,9 @@
 </file>
 
 <file path=customXml/item3.xml><?xml version="1.0" encoding="utf-8"?>
-<?mso-contentType ?>
-<FormTemplates xmlns="http://schemas.microsoft.com/sharepoint/v3/contenttype/forms">
-  <Display>DocumentLibraryForm</Display>
-  <Edit>DocumentLibraryForm</Edit>
-  <New>DocumentLibraryForm</New>
-</FormTemplates>
+<p:properties xmlns:p="http://schemas.microsoft.com/office/2006/metadata/properties" xmlns:xsi="http://www.w3.org/2001/XMLSchema-instance" xmlns:pc="http://schemas.microsoft.com/office/infopath/2007/PartnerControls">
+  <documentManagement/>
+</p:properties>
 </file>
 
 <file path=customXml/item4.xml><?xml version="1.0" encoding="utf-8"?>
@@ -8867,10 +8846,9 @@
 </file>
 
 <file path=customXml/itemProps1.xml><?xml version="1.0" encoding="utf-8"?>
-<ds:datastoreItem xmlns:ds="http://schemas.openxmlformats.org/officeDocument/2006/customXml" ds:itemID="{703AF5AF-9A1D-461C-965A-89DC321636DC}">
+<ds:datastoreItem xmlns:ds="http://schemas.openxmlformats.org/officeDocument/2006/customXml" ds:itemID="{6D0E07DF-CB9A-4CB0-80B2-6E00A3076B41}">
   <ds:schemaRefs>
-    <ds:schemaRef ds:uri="http://schemas.microsoft.com/office/2006/metadata/properties"/>
-    <ds:schemaRef ds:uri="http://schemas.microsoft.com/office/infopath/2007/PartnerControls"/>
+    <ds:schemaRef ds:uri="http://schemas.microsoft.com/sharepoint/v3/contenttype/forms"/>
   </ds:schemaRefs>
 </ds:datastoreItem>
 </file>
@@ -8892,15 +8870,16 @@
 </file>
 
 <file path=customXml/itemProps3.xml><?xml version="1.0" encoding="utf-8"?>
-<ds:datastoreItem xmlns:ds="http://schemas.openxmlformats.org/officeDocument/2006/customXml" ds:itemID="{6D0E07DF-CB9A-4CB0-80B2-6E00A3076B41}">
+<ds:datastoreItem xmlns:ds="http://schemas.openxmlformats.org/officeDocument/2006/customXml" ds:itemID="{703AF5AF-9A1D-461C-965A-89DC321636DC}">
   <ds:schemaRefs>
-    <ds:schemaRef ds:uri="http://schemas.microsoft.com/sharepoint/v3/contenttype/forms"/>
+    <ds:schemaRef ds:uri="http://schemas.microsoft.com/office/2006/metadata/properties"/>
+    <ds:schemaRef ds:uri="http://schemas.microsoft.com/office/infopath/2007/PartnerControls"/>
   </ds:schemaRefs>
 </ds:datastoreItem>
 </file>
 
 <file path=customXml/itemProps4.xml><?xml version="1.0" encoding="utf-8"?>
-<ds:datastoreItem xmlns:ds="http://schemas.openxmlformats.org/officeDocument/2006/customXml" ds:itemID="{CB1E2045-CCB5-4479-8A81-514DFBD9734E}">
+<ds:datastoreItem xmlns:ds="http://schemas.openxmlformats.org/officeDocument/2006/customXml" ds:itemID="{A2D9C470-C612-4E49-BC61-2E622F1E1019}">
   <ds:schemaRefs>
     <ds:schemaRef ds:uri="http://schemas.openxmlformats.org/officeDocument/2006/bibliography"/>
   </ds:schemaRefs>

</xml_diff>